<commit_message>
adding new doc file
</commit_message>
<xml_diff>
--- a/Project 2.docx
+++ b/Project 2.docx
@@ -57,6 +57,21 @@
           <w:sz w:val="24"/>
           <w:szCs w:val="24"/>
         </w:rPr>
+        <w:t>Team 11 – Yu Zhou and Renee Sandidge</w:t>
+      </w:r>
+    </w:p>
+    <w:p>
+      <w:pPr>
+        <w:rPr>
+          <w:sz w:val="24"/>
+          <w:szCs w:val="24"/>
+        </w:rPr>
+      </w:pPr>
+      <w:r>
+        <w:rPr>
+          <w:sz w:val="24"/>
+          <w:szCs w:val="24"/>
+        </w:rPr>
         <w:t xml:space="preserve">This project will evaluate a country’s happiness and relate it to its economic freedom. It will also evaluate the average temperature of the country. </w:t>
       </w:r>
     </w:p>
@@ -107,15 +122,7 @@
         <w:t>investigate</w:t>
       </w:r>
       <w:r>
-        <w:t xml:space="preserve"> the “happiness” of a county, the economic </w:t>
-      </w:r>
-      <w:proofErr w:type="gramStart"/>
-      <w:r>
-        <w:t>freedom</w:t>
-      </w:r>
-      <w:proofErr w:type="gramEnd"/>
-      <w:r>
-        <w:t xml:space="preserve"> and the historical average weather temperature of the capital city</w:t>
+        <w:t xml:space="preserve"> the “happiness” of a county, the economic freedom and the historical average weather temperature of the capital city</w:t>
       </w:r>
       <w:r>
         <w:t xml:space="preserve">. </w:t>
@@ -259,6 +266,104 @@
       </w:pPr>
       <w:r>
         <w:rPr>
+          <w:noProof/>
+        </w:rPr>
+        <w:drawing>
+          <wp:inline distT="0" distB="0" distL="0" distR="0" wp14:anchorId="50D35593" wp14:editId="48E59DBE">
+            <wp:extent cx="5943600" cy="1025525"/>
+            <wp:effectExtent l="0" t="0" r="0" b="3175"/>
+            <wp:docPr id="1" name="Picture 1"/>
+            <wp:cNvGraphicFramePr>
+              <a:graphicFrameLocks xmlns:a="http://schemas.openxmlformats.org/drawingml/2006/main" noChangeAspect="1"/>
+            </wp:cNvGraphicFramePr>
+            <a:graphic xmlns:a="http://schemas.openxmlformats.org/drawingml/2006/main">
+              <a:graphicData uri="http://schemas.openxmlformats.org/drawingml/2006/picture">
+                <pic:pic xmlns:pic="http://schemas.openxmlformats.org/drawingml/2006/picture">
+                  <pic:nvPicPr>
+                    <pic:cNvPr id="1" name=""/>
+                    <pic:cNvPicPr/>
+                  </pic:nvPicPr>
+                  <pic:blipFill>
+                    <a:blip r:embed="rId10"/>
+                    <a:stretch>
+                      <a:fillRect/>
+                    </a:stretch>
+                  </pic:blipFill>
+                  <pic:spPr>
+                    <a:xfrm>
+                      <a:off x="0" y="0"/>
+                      <a:ext cx="5943600" cy="1025525"/>
+                    </a:xfrm>
+                    <a:prstGeom prst="rect">
+                      <a:avLst/>
+                    </a:prstGeom>
+                  </pic:spPr>
+                </pic:pic>
+              </a:graphicData>
+            </a:graphic>
+          </wp:inline>
+        </w:drawing>
+      </w:r>
+    </w:p>
+    <w:p>
+      <w:pPr>
+        <w:pStyle w:val="ListParagraph"/>
+      </w:pPr>
+      <w:r>
+        <w:t>Transformed data</w:t>
+      </w:r>
+    </w:p>
+    <w:p>
+      <w:pPr>
+        <w:pStyle w:val="ListParagraph"/>
+      </w:pPr>
+      <w:r>
+        <w:rPr>
+          <w:noProof/>
+        </w:rPr>
+        <w:drawing>
+          <wp:inline distT="0" distB="0" distL="0" distR="0" wp14:anchorId="5B387BB3" wp14:editId="20EAF0CF">
+            <wp:extent cx="1762125" cy="917773"/>
+            <wp:effectExtent l="0" t="0" r="0" b="0"/>
+            <wp:docPr id="2" name="Picture 2"/>
+            <wp:cNvGraphicFramePr>
+              <a:graphicFrameLocks xmlns:a="http://schemas.openxmlformats.org/drawingml/2006/main" noChangeAspect="1"/>
+            </wp:cNvGraphicFramePr>
+            <a:graphic xmlns:a="http://schemas.openxmlformats.org/drawingml/2006/main">
+              <a:graphicData uri="http://schemas.openxmlformats.org/drawingml/2006/picture">
+                <pic:pic xmlns:pic="http://schemas.openxmlformats.org/drawingml/2006/picture">
+                  <pic:nvPicPr>
+                    <pic:cNvPr id="1" name=""/>
+                    <pic:cNvPicPr/>
+                  </pic:nvPicPr>
+                  <pic:blipFill>
+                    <a:blip r:embed="rId11"/>
+                    <a:stretch>
+                      <a:fillRect/>
+                    </a:stretch>
+                  </pic:blipFill>
+                  <pic:spPr>
+                    <a:xfrm>
+                      <a:off x="0" y="0"/>
+                      <a:ext cx="1791425" cy="933033"/>
+                    </a:xfrm>
+                    <a:prstGeom prst="rect">
+                      <a:avLst/>
+                    </a:prstGeom>
+                  </pic:spPr>
+                </pic:pic>
+              </a:graphicData>
+            </a:graphic>
+          </wp:inline>
+        </w:drawing>
+      </w:r>
+    </w:p>
+    <w:p>
+      <w:pPr>
+        <w:pStyle w:val="ListParagraph"/>
+      </w:pPr>
+      <w:r>
+        <w:rPr>
           <w:b/>
           <w:bCs/>
         </w:rPr>
@@ -284,7 +389,7 @@
       <w:r>
         <w:t xml:space="preserve">The “Economic Freedom” report was pulled from  </w:t>
       </w:r>
-      <w:hyperlink r:id="rId10" w:history="1">
+      <w:hyperlink r:id="rId12" w:history="1">
         <w:r>
           <w:rPr>
             <w:rStyle w:val="Hyperlink"/>
@@ -293,388 +398,87 @@
         </w:r>
       </w:hyperlink>
       <w:r>
-        <w:t xml:space="preserve"> . This data was also in the form of csv file. The data contained over 187 countries and 5 years of data. Some of the categories in the data set were overall score, fiscal health, financial </w:t>
-      </w:r>
-      <w:proofErr w:type="gramStart"/>
-      <w:r>
-        <w:t>freedom</w:t>
-      </w:r>
-      <w:proofErr w:type="gramEnd"/>
-      <w:r>
-        <w:t xml:space="preserve"> and government spending. For this project we focused on year, </w:t>
-      </w:r>
-      <w:proofErr w:type="gramStart"/>
-      <w:r>
-        <w:t>country</w:t>
-      </w:r>
-      <w:proofErr w:type="gramEnd"/>
-      <w:r>
-        <w:t xml:space="preserve"> and overall score.</w:t>
-      </w:r>
-    </w:p>
-    <w:p>
-      <w:pPr>
-        <w:pStyle w:val="ListParagraph"/>
+        <w:t xml:space="preserve"> . This data was also in the form of csv file. The data contained over 187 countries and 5 years of data. Some of the categories in the data set were overall score, fiscal health, financial freedom and government spending. For this project we focused on year, country and overall score.</w:t>
+      </w:r>
+    </w:p>
+    <w:p>
+      <w:pPr>
+        <w:pStyle w:val="ListParagraph"/>
+      </w:pPr>
+      <w:r>
+        <w:rPr>
+          <w:noProof/>
+        </w:rPr>
+        <w:lastRenderedPageBreak/>
+        <w:drawing>
+          <wp:inline distT="0" distB="0" distL="0" distR="0" wp14:anchorId="5AE55096" wp14:editId="562E53F1">
+            <wp:extent cx="2018944" cy="1200150"/>
+            <wp:effectExtent l="0" t="0" r="635" b="0"/>
+            <wp:docPr id="3" name="Picture 3"/>
+            <wp:cNvGraphicFramePr>
+              <a:graphicFrameLocks xmlns:a="http://schemas.openxmlformats.org/drawingml/2006/main" noChangeAspect="1"/>
+            </wp:cNvGraphicFramePr>
+            <a:graphic xmlns:a="http://schemas.openxmlformats.org/drawingml/2006/main">
+              <a:graphicData uri="http://schemas.openxmlformats.org/drawingml/2006/picture">
+                <pic:pic xmlns:pic="http://schemas.openxmlformats.org/drawingml/2006/picture">
+                  <pic:nvPicPr>
+                    <pic:cNvPr id="1" name=""/>
+                    <pic:cNvPicPr/>
+                  </pic:nvPicPr>
+                  <pic:blipFill>
+                    <a:blip r:embed="rId13"/>
+                    <a:stretch>
+                      <a:fillRect/>
+                    </a:stretch>
+                  </pic:blipFill>
+                  <pic:spPr>
+                    <a:xfrm>
+                      <a:off x="0" y="0"/>
+                      <a:ext cx="2038454" cy="1211747"/>
+                    </a:xfrm>
+                    <a:prstGeom prst="rect">
+                      <a:avLst/>
+                    </a:prstGeom>
+                  </pic:spPr>
+                </pic:pic>
+              </a:graphicData>
+            </a:graphic>
+          </wp:inline>
+        </w:drawing>
+      </w:r>
+    </w:p>
+    <w:p>
+      <w:pPr>
+        <w:pStyle w:val="ListParagraph"/>
+      </w:pPr>
+      <w:r>
         <w:rPr>
           <w:b/>
           <w:bCs/>
         </w:rPr>
-      </w:pPr>
+        <w:t xml:space="preserve">Data Source </w:t>
+      </w:r>
       <w:r>
         <w:rPr>
           <w:b/>
           <w:bCs/>
         </w:rPr>
-        <w:t xml:space="preserve">Data Source </w:t>
+        <w:t>3</w:t>
       </w:r>
       <w:r>
         <w:rPr>
           <w:b/>
           <w:bCs/>
         </w:rPr>
-        <w:t>3</w:t>
+        <w:t>:</w:t>
       </w:r>
       <w:r>
         <w:rPr>
           <w:b/>
           <w:bCs/>
         </w:rPr>
-        <w:t>:</w:t>
-      </w:r>
-      <w:r>
-        <w:rPr>
-          <w:b/>
-          <w:bCs/>
-        </w:rPr>
         <w:t xml:space="preserve"> </w:t>
       </w:r>
-      <w:r>
-        <w:t xml:space="preserve">Historical weather data was gathered from </w:t>
-      </w:r>
-      <w:hyperlink r:id="rId11" w:history="1">
-        <w:r>
-          <w:rPr>
-            <w:rStyle w:val="Hyperlink"/>
-          </w:rPr>
-          <w:t>https://openweathermap.org/api</w:t>
-        </w:r>
-      </w:hyperlink>
-      <w:r>
-        <w:t xml:space="preserve"> using an </w:t>
-      </w:r>
-      <w:proofErr w:type="spellStart"/>
-      <w:r>
-        <w:t>api</w:t>
-      </w:r>
-      <w:proofErr w:type="spellEnd"/>
-      <w:r>
-        <w:t xml:space="preserve"> search. The search was conducted using city name. the capital city was needed for this search to work. A table was  pulled in from </w:t>
-      </w:r>
-      <w:hyperlink r:id="rId12" w:history="1">
-        <w:r>
-          <w:rPr>
-            <w:rStyle w:val="Hyperlink"/>
-          </w:rPr>
-          <w:t>https://geographyfieldwork.com/WorldCapitalCities.htm</w:t>
-        </w:r>
-      </w:hyperlink>
-      <w:r>
-        <w:t xml:space="preserve"> that provided the capital city of each country in the form of a html table.</w:t>
-      </w:r>
-    </w:p>
-    <w:p>
-      <w:pPr>
-        <w:pStyle w:val="ListParagraph"/>
-      </w:pPr>
-    </w:p>
-    <w:p>
-      <w:pPr>
-        <w:pStyle w:val="ListParagraph"/>
-      </w:pPr>
-      <w:r>
-        <w:t xml:space="preserve"> </w:t>
-      </w:r>
-    </w:p>
-    <w:p>
-      <w:pPr>
-        <w:pStyle w:val="ListParagraph"/>
-        <w:numPr>
-          <w:ilvl w:val="0"/>
-          <w:numId w:val="1"/>
-        </w:numPr>
-      </w:pPr>
-      <w:r>
-        <w:rPr>
-          <w:b/>
-          <w:bCs/>
-          <w:sz w:val="36"/>
-          <w:szCs w:val="36"/>
-        </w:rPr>
-        <w:t>Transform</w:t>
-      </w:r>
-    </w:p>
-    <w:p>
-      <w:pPr>
-        <w:pStyle w:val="ListParagraph"/>
-        <w:rPr>
-          <w:b/>
-          <w:bCs/>
-        </w:rPr>
-      </w:pPr>
-      <w:r>
-        <w:t>E</w:t>
-      </w:r>
-      <w:r>
-        <w:t xml:space="preserve">ach </w:t>
-      </w:r>
-      <w:r>
-        <w:t>csv file</w:t>
-      </w:r>
-      <w:r>
-        <w:t xml:space="preserve"> </w:t>
-      </w:r>
-      <w:r>
-        <w:t>was</w:t>
-      </w:r>
-      <w:r>
-        <w:t xml:space="preserve"> imported </w:t>
-      </w:r>
-      <w:r>
-        <w:t xml:space="preserve">into the </w:t>
-      </w:r>
-      <w:proofErr w:type="spellStart"/>
-      <w:r>
-        <w:t>Jupyter</w:t>
-      </w:r>
-      <w:proofErr w:type="spellEnd"/>
-      <w:r>
-        <w:t xml:space="preserve"> notebook</w:t>
-      </w:r>
-      <w:r>
-        <w:t xml:space="preserve"> as a separate file</w:t>
-      </w:r>
-      <w:r>
-        <w:t xml:space="preserve">. </w:t>
-      </w:r>
-      <w:r>
-        <w:t xml:space="preserve">Pandas </w:t>
-      </w:r>
-      <w:proofErr w:type="spellStart"/>
-      <w:proofErr w:type="gramStart"/>
-      <w:r>
-        <w:t>pd.</w:t>
-      </w:r>
-      <w:r>
-        <w:t>read</w:t>
-      </w:r>
-      <w:proofErr w:type="gramEnd"/>
-      <w:r>
-        <w:t>_csv</w:t>
-      </w:r>
-      <w:proofErr w:type="spellEnd"/>
-      <w:r>
-        <w:t xml:space="preserve"> was used to read each file. </w:t>
-      </w:r>
-      <w:r>
-        <w:t>One learning from this import</w:t>
-      </w:r>
-      <w:r>
-        <w:t xml:space="preserve"> was the</w:t>
-      </w:r>
-      <w:r>
-        <w:t xml:space="preserve"> realiz</w:t>
-      </w:r>
-      <w:r>
-        <w:t>ation</w:t>
-      </w:r>
-      <w:r>
-        <w:t xml:space="preserve"> that </w:t>
-      </w:r>
-      <w:r>
-        <w:t>columns names changed</w:t>
-      </w:r>
-      <w:r>
-        <w:t xml:space="preserve"> slightly with each year. </w:t>
-      </w:r>
-      <w:r>
-        <w:t>The column names were updated to</w:t>
-      </w:r>
-      <w:r>
-        <w:t xml:space="preserve"> match.</w:t>
-      </w:r>
-      <w:r>
-        <w:t xml:space="preserve"> This made it possible to merge </w:t>
-      </w:r>
-      <w:r>
-        <w:t>all</w:t>
-      </w:r>
-      <w:r>
-        <w:t xml:space="preserve"> the documents together into one data frame. </w:t>
-      </w:r>
-      <w:r>
-        <w:t xml:space="preserve"> </w:t>
-      </w:r>
-      <w:r>
-        <w:rPr>
-          <w:b/>
-          <w:bCs/>
-        </w:rPr>
-        <w:t>WE SHOULD MERGE ALL OF THE CSV FILES TOGETHER IN ONE DF</w:t>
-      </w:r>
-    </w:p>
-    <w:p>
-      <w:pPr>
-        <w:pStyle w:val="ListParagraph"/>
-      </w:pPr>
-      <w:r>
-        <w:t xml:space="preserve">The </w:t>
-      </w:r>
-      <w:r>
-        <w:t xml:space="preserve">economic freedom data was </w:t>
-      </w:r>
-      <w:r>
-        <w:t xml:space="preserve">reduced by pulling in the columns that we found </w:t>
-      </w:r>
-      <w:r>
-        <w:t xml:space="preserve">matched our happiness data. </w:t>
-      </w:r>
-      <w:r>
-        <w:t xml:space="preserve">It </w:t>
-      </w:r>
-      <w:r>
-        <w:t>was merged</w:t>
-      </w:r>
-      <w:r>
-        <w:t xml:space="preserve"> with the </w:t>
-      </w:r>
-      <w:r>
-        <w:t>“Happiness Report”</w:t>
-      </w:r>
-      <w:r>
-        <w:t xml:space="preserve"> using </w:t>
-      </w:r>
-      <w:proofErr w:type="spellStart"/>
-      <w:proofErr w:type="gramStart"/>
-      <w:r>
-        <w:t>pd.merge</w:t>
-      </w:r>
-      <w:proofErr w:type="spellEnd"/>
-      <w:proofErr w:type="gramEnd"/>
-      <w:r>
-        <w:t xml:space="preserve">. </w:t>
-      </w:r>
-    </w:p>
-    <w:p>
-      <w:pPr>
-        <w:pStyle w:val="ListParagraph"/>
-      </w:pPr>
-      <w:r>
-        <w:t xml:space="preserve">Another variable that </w:t>
-      </w:r>
-      <w:r>
-        <w:t xml:space="preserve">was </w:t>
-      </w:r>
-      <w:r>
-        <w:t>explore</w:t>
-      </w:r>
-      <w:r>
-        <w:t>d</w:t>
-      </w:r>
-      <w:r>
-        <w:t xml:space="preserve"> was how the weather of each of the countries </w:t>
-      </w:r>
-      <w:r>
-        <w:t xml:space="preserve">in the </w:t>
-      </w:r>
-      <w:r>
-        <w:t xml:space="preserve">“Happiness Report” </w:t>
-      </w:r>
-      <w:r>
-        <w:t xml:space="preserve">affected the </w:t>
-      </w:r>
-      <w:r>
-        <w:t xml:space="preserve">overall </w:t>
-      </w:r>
-      <w:r>
-        <w:t>“Happiness Score”</w:t>
-      </w:r>
-      <w:r>
-        <w:t xml:space="preserve"> and the </w:t>
-      </w:r>
-      <w:r>
-        <w:t xml:space="preserve">overall score from the </w:t>
-      </w:r>
-      <w:r>
-        <w:lastRenderedPageBreak/>
-        <w:t>economic freedom data</w:t>
-      </w:r>
-      <w:r>
-        <w:t xml:space="preserve">. </w:t>
-      </w:r>
-      <w:r>
-        <w:t xml:space="preserve">The first step was </w:t>
-      </w:r>
-      <w:r>
-        <w:t xml:space="preserve">obtaining the capital city for each country. </w:t>
-      </w:r>
-      <w:r>
-        <w:t>A table was</w:t>
-      </w:r>
-      <w:r>
-        <w:t xml:space="preserve">  pulled in from </w:t>
-      </w:r>
-      <w:hyperlink r:id="rId13" w:history="1">
-        <w:r>
-          <w:rPr>
-            <w:rStyle w:val="Hyperlink"/>
-          </w:rPr>
-          <w:t>https://geographyfieldwork.com/WorldCapitalCities.htm</w:t>
-        </w:r>
-      </w:hyperlink>
-      <w:r>
-        <w:t xml:space="preserve"> that </w:t>
-      </w:r>
-      <w:r>
-        <w:t>provided</w:t>
-      </w:r>
-      <w:r>
-        <w:t xml:space="preserve"> the capital city of each country </w:t>
-      </w:r>
-      <w:r>
-        <w:t xml:space="preserve">in the </w:t>
-      </w:r>
-      <w:r>
-        <w:t>fo</w:t>
-      </w:r>
-      <w:r>
-        <w:t>r</w:t>
-      </w:r>
-      <w:r>
-        <w:t xml:space="preserve">m </w:t>
-      </w:r>
-      <w:r>
-        <w:t>of a</w:t>
-      </w:r>
-      <w:r>
-        <w:t xml:space="preserve"> </w:t>
-      </w:r>
-      <w:r>
-        <w:t>html table</w:t>
-      </w:r>
-      <w:r>
-        <w:t>. Th</w:t>
-      </w:r>
-      <w:r>
-        <w:t>e data was sorted by country then capital city</w:t>
-      </w:r>
-      <w:r>
-        <w:t xml:space="preserve">. </w:t>
-      </w:r>
-    </w:p>
-    <w:p>
-      <w:pPr>
-        <w:pStyle w:val="ListParagraph"/>
-      </w:pPr>
       <w:r>
         <w:t xml:space="preserve">Historical weather data was gathered from </w:t>
       </w:r>
@@ -687,26 +491,360 @@
         </w:r>
       </w:hyperlink>
       <w:r>
-        <w:t xml:space="preserve"> using an </w:t>
-      </w:r>
-      <w:proofErr w:type="spellStart"/>
-      <w:r>
-        <w:t>api</w:t>
-      </w:r>
-      <w:proofErr w:type="spellEnd"/>
-      <w:r>
-        <w:t xml:space="preserve"> search. The data was merged into the </w:t>
-      </w:r>
-      <w:proofErr w:type="spellStart"/>
-      <w:r>
-        <w:t>Jupyter</w:t>
-      </w:r>
-      <w:proofErr w:type="spellEnd"/>
-      <w:r>
-        <w:t xml:space="preserve"> notebook</w:t>
-      </w:r>
-      <w:r>
-        <w:t>.</w:t>
+        <w:t xml:space="preserve"> using an api search.</w:t>
+      </w:r>
+    </w:p>
+    <w:p>
+      <w:pPr>
+        <w:pStyle w:val="ListParagraph"/>
+      </w:pPr>
+      <w:r>
+        <w:t xml:space="preserve"> </w:t>
+      </w:r>
+      <w:r>
+        <w:rPr>
+          <w:noProof/>
+        </w:rPr>
+        <w:drawing>
+          <wp:inline distT="0" distB="0" distL="0" distR="0" wp14:anchorId="0AED7E27" wp14:editId="540D48CD">
+            <wp:extent cx="4157663" cy="2615863"/>
+            <wp:effectExtent l="0" t="0" r="0" b="0"/>
+            <wp:docPr id="7" name="Picture 7"/>
+            <wp:cNvGraphicFramePr>
+              <a:graphicFrameLocks xmlns:a="http://schemas.openxmlformats.org/drawingml/2006/main" noChangeAspect="1"/>
+            </wp:cNvGraphicFramePr>
+            <a:graphic xmlns:a="http://schemas.openxmlformats.org/drawingml/2006/main">
+              <a:graphicData uri="http://schemas.openxmlformats.org/drawingml/2006/picture">
+                <pic:pic xmlns:pic="http://schemas.openxmlformats.org/drawingml/2006/picture">
+                  <pic:nvPicPr>
+                    <pic:cNvPr id="1" name=""/>
+                    <pic:cNvPicPr/>
+                  </pic:nvPicPr>
+                  <pic:blipFill>
+                    <a:blip r:embed="rId15"/>
+                    <a:stretch>
+                      <a:fillRect/>
+                    </a:stretch>
+                  </pic:blipFill>
+                  <pic:spPr>
+                    <a:xfrm>
+                      <a:off x="0" y="0"/>
+                      <a:ext cx="4162058" cy="2618628"/>
+                    </a:xfrm>
+                    <a:prstGeom prst="rect">
+                      <a:avLst/>
+                    </a:prstGeom>
+                  </pic:spPr>
+                </pic:pic>
+              </a:graphicData>
+            </a:graphic>
+          </wp:inline>
+        </w:drawing>
+      </w:r>
+    </w:p>
+    <w:p>
+      <w:pPr>
+        <w:pStyle w:val="ListParagraph"/>
+      </w:pPr>
+      <w:r>
+        <w:t xml:space="preserve">The search was conducted using city name. the capital city was needed for this search to work. A table was  pulled in from </w:t>
+      </w:r>
+      <w:hyperlink r:id="rId16" w:history="1">
+        <w:r>
+          <w:rPr>
+            <w:rStyle w:val="Hyperlink"/>
+          </w:rPr>
+          <w:t>https://geographyfieldwork.com/WorldCapitalCities.htm</w:t>
+        </w:r>
+      </w:hyperlink>
+      <w:r>
+        <w:t xml:space="preserve"> that provided the capital city of each country in the form of a html table.</w:t>
+      </w:r>
+    </w:p>
+    <w:p>
+      <w:pPr>
+        <w:pStyle w:val="ListParagraph"/>
+      </w:pPr>
+      <w:r>
+        <w:rPr>
+          <w:noProof/>
+        </w:rPr>
+        <w:drawing>
+          <wp:inline distT="0" distB="0" distL="0" distR="0" wp14:anchorId="5D3DECC1" wp14:editId="759CD49C">
+            <wp:extent cx="1704975" cy="2876870"/>
+            <wp:effectExtent l="0" t="0" r="0" b="0"/>
+            <wp:docPr id="8" name="Picture 8"/>
+            <wp:cNvGraphicFramePr>
+              <a:graphicFrameLocks xmlns:a="http://schemas.openxmlformats.org/drawingml/2006/main" noChangeAspect="1"/>
+            </wp:cNvGraphicFramePr>
+            <a:graphic xmlns:a="http://schemas.openxmlformats.org/drawingml/2006/main">
+              <a:graphicData uri="http://schemas.openxmlformats.org/drawingml/2006/picture">
+                <pic:pic xmlns:pic="http://schemas.openxmlformats.org/drawingml/2006/picture">
+                  <pic:nvPicPr>
+                    <pic:cNvPr id="1" name=""/>
+                    <pic:cNvPicPr/>
+                  </pic:nvPicPr>
+                  <pic:blipFill>
+                    <a:blip r:embed="rId17"/>
+                    <a:stretch>
+                      <a:fillRect/>
+                    </a:stretch>
+                  </pic:blipFill>
+                  <pic:spPr>
+                    <a:xfrm>
+                      <a:off x="0" y="0"/>
+                      <a:ext cx="1712255" cy="2889153"/>
+                    </a:xfrm>
+                    <a:prstGeom prst="rect">
+                      <a:avLst/>
+                    </a:prstGeom>
+                  </pic:spPr>
+                </pic:pic>
+              </a:graphicData>
+            </a:graphic>
+          </wp:inline>
+        </w:drawing>
+      </w:r>
+    </w:p>
+    <w:p>
+      <w:pPr>
+        <w:pStyle w:val="ListParagraph"/>
+      </w:pPr>
+      <w:r>
+        <w:rPr>
+          <w:b/>
+          <w:bCs/>
+        </w:rPr>
+        <w:t xml:space="preserve">Data Source </w:t>
+      </w:r>
+      <w:r>
+        <w:rPr>
+          <w:b/>
+          <w:bCs/>
+        </w:rPr>
+        <w:t>4</w:t>
+      </w:r>
+      <w:r>
+        <w:rPr>
+          <w:b/>
+          <w:bCs/>
+        </w:rPr>
+        <w:t>:</w:t>
+      </w:r>
+      <w:r>
+        <w:rPr>
+          <w:b/>
+          <w:bCs/>
+        </w:rPr>
+        <w:t xml:space="preserve"> </w:t>
+      </w:r>
+      <w:r>
+        <w:t xml:space="preserve">What is the most beautiful city in the world? This </w:t>
+      </w:r>
+      <w:r>
+        <w:t xml:space="preserve">was found at </w:t>
+      </w:r>
+      <w:hyperlink r:id="rId18" w:history="1">
+        <w:r>
+          <w:rPr>
+            <w:rStyle w:val="Hyperlink"/>
+          </w:rPr>
+          <w:t>https://www.cntraveler.com/galleries/2016-01-08/the-50-most-beautiful-cities-in-the-world</w:t>
+        </w:r>
+      </w:hyperlink>
+      <w:r>
+        <w:t>. We used BeautifulSoup to</w:t>
+      </w:r>
+      <w:r>
+        <w:t xml:space="preserve"> capture and bring into Jupyter Notebook. </w:t>
+      </w:r>
+      <w:r>
+        <w:t xml:space="preserve">A loop was used </w:t>
+      </w:r>
+      <w:r>
+        <w:t xml:space="preserve">to obtain </w:t>
+      </w:r>
+      <w:r>
+        <w:lastRenderedPageBreak/>
+        <w:t xml:space="preserve">the city name. This was turned into a </w:t>
+      </w:r>
+      <w:r>
+        <w:t xml:space="preserve">list and converted into a DataFrame. </w:t>
+      </w:r>
+      <w:r>
+        <w:t xml:space="preserve">The </w:t>
+      </w:r>
+      <w:r>
+        <w:t>DataFrame columns were changed to match the original DataFrame</w:t>
+      </w:r>
+      <w:r>
+        <w:t xml:space="preserve">. We also assigned the ranking to the list. The </w:t>
+      </w:r>
+      <w:r>
+        <w:t>two DataFrames were merged together using pd.merge, merging on “capital city”.</w:t>
+      </w:r>
+    </w:p>
+    <w:p>
+      <w:pPr>
+        <w:pStyle w:val="ListParagraph"/>
+      </w:pPr>
+      <w:r>
+        <w:rPr>
+          <w:noProof/>
+        </w:rPr>
+        <w:drawing>
+          <wp:inline distT="0" distB="0" distL="0" distR="0" wp14:anchorId="26690617" wp14:editId="5501CA97">
+            <wp:extent cx="4772025" cy="2582298"/>
+            <wp:effectExtent l="0" t="0" r="0" b="8890"/>
+            <wp:docPr id="9" name="Picture 9"/>
+            <wp:cNvGraphicFramePr>
+              <a:graphicFrameLocks xmlns:a="http://schemas.openxmlformats.org/drawingml/2006/main" noChangeAspect="1"/>
+            </wp:cNvGraphicFramePr>
+            <a:graphic xmlns:a="http://schemas.openxmlformats.org/drawingml/2006/main">
+              <a:graphicData uri="http://schemas.openxmlformats.org/drawingml/2006/picture">
+                <pic:pic xmlns:pic="http://schemas.openxmlformats.org/drawingml/2006/picture">
+                  <pic:nvPicPr>
+                    <pic:cNvPr id="1" name=""/>
+                    <pic:cNvPicPr/>
+                  </pic:nvPicPr>
+                  <pic:blipFill>
+                    <a:blip r:embed="rId19"/>
+                    <a:stretch>
+                      <a:fillRect/>
+                    </a:stretch>
+                  </pic:blipFill>
+                  <pic:spPr>
+                    <a:xfrm>
+                      <a:off x="0" y="0"/>
+                      <a:ext cx="4782883" cy="2588174"/>
+                    </a:xfrm>
+                    <a:prstGeom prst="rect">
+                      <a:avLst/>
+                    </a:prstGeom>
+                  </pic:spPr>
+                </pic:pic>
+              </a:graphicData>
+            </a:graphic>
+          </wp:inline>
+        </w:drawing>
+      </w:r>
+    </w:p>
+    <w:p>
+      <w:pPr>
+        <w:pStyle w:val="ListParagraph"/>
+      </w:pPr>
+      <w:r>
+        <w:rPr>
+          <w:b/>
+          <w:bCs/>
+        </w:rPr>
+        <w:t xml:space="preserve">Data Source </w:t>
+      </w:r>
+      <w:r>
+        <w:rPr>
+          <w:b/>
+          <w:bCs/>
+        </w:rPr>
+        <w:t>5</w:t>
+      </w:r>
+      <w:r>
+        <w:rPr>
+          <w:b/>
+          <w:bCs/>
+        </w:rPr>
+        <w:t>:</w:t>
+      </w:r>
+      <w:r>
+        <w:rPr>
+          <w:b/>
+          <w:bCs/>
+        </w:rPr>
+        <w:t xml:space="preserve"> </w:t>
+      </w:r>
+      <w:r>
+        <w:t xml:space="preserve">What is the most beautiful </w:t>
+      </w:r>
+      <w:r>
+        <w:t>country</w:t>
+      </w:r>
+      <w:r>
+        <w:t xml:space="preserve"> in the world? This was found at </w:t>
+      </w:r>
+      <w:hyperlink r:id="rId20" w:history="1">
+        <w:r>
+          <w:rPr>
+            <w:rStyle w:val="Hyperlink"/>
+          </w:rPr>
+          <w:t>https://www.cntraveler.com/gallery/most-beautiful-countries-in-the-world</w:t>
+        </w:r>
+      </w:hyperlink>
+      <w:r>
+        <w:t xml:space="preserve">. We used BeautifulSoup to capture and bring into Jupyter Notebook. A loop was used to obtain the </w:t>
+      </w:r>
+      <w:r>
+        <w:t>country</w:t>
+      </w:r>
+      <w:r>
+        <w:t xml:space="preserve"> name. This was turned into a list and converted into a DataFrame. The DataFrame columns were changed to match the original DataFrame. The two DataFrames were merged together using pd.merge, merging on “</w:t>
+      </w:r>
+      <w:r>
+        <w:t>country</w:t>
+      </w:r>
+      <w:r>
+        <w:t>”.</w:t>
+      </w:r>
+    </w:p>
+    <w:p>
+      <w:pPr>
+        <w:pStyle w:val="ListParagraph"/>
+      </w:pPr>
+      <w:r>
+        <w:rPr>
+          <w:noProof/>
+        </w:rPr>
+        <w:drawing>
+          <wp:inline distT="0" distB="0" distL="0" distR="0" wp14:anchorId="368A2CC6" wp14:editId="5EF0B093">
+            <wp:extent cx="3599508" cy="2590800"/>
+            <wp:effectExtent l="0" t="0" r="1270" b="0"/>
+            <wp:docPr id="10" name="Picture 10"/>
+            <wp:cNvGraphicFramePr>
+              <a:graphicFrameLocks xmlns:a="http://schemas.openxmlformats.org/drawingml/2006/main" noChangeAspect="1"/>
+            </wp:cNvGraphicFramePr>
+            <a:graphic xmlns:a="http://schemas.openxmlformats.org/drawingml/2006/main">
+              <a:graphicData uri="http://schemas.openxmlformats.org/drawingml/2006/picture">
+                <pic:pic xmlns:pic="http://schemas.openxmlformats.org/drawingml/2006/picture">
+                  <pic:nvPicPr>
+                    <pic:cNvPr id="1" name=""/>
+                    <pic:cNvPicPr/>
+                  </pic:nvPicPr>
+                  <pic:blipFill>
+                    <a:blip r:embed="rId21"/>
+                    <a:stretch>
+                      <a:fillRect/>
+                    </a:stretch>
+                  </pic:blipFill>
+                  <pic:spPr>
+                    <a:xfrm>
+                      <a:off x="0" y="0"/>
+                      <a:ext cx="3604597" cy="2594463"/>
+                    </a:xfrm>
+                    <a:prstGeom prst="rect">
+                      <a:avLst/>
+                    </a:prstGeom>
+                  </pic:spPr>
+                </pic:pic>
+              </a:graphicData>
+            </a:graphic>
+          </wp:inline>
+        </w:drawing>
+      </w:r>
+    </w:p>
+    <w:p>
+      <w:pPr>
+        <w:pStyle w:val="ListParagraph"/>
+      </w:pPr>
+      <w:r>
+        <w:t xml:space="preserve"> </w:t>
       </w:r>
     </w:p>
     <w:p>
@@ -724,7 +862,548 @@
           <w:sz w:val="36"/>
           <w:szCs w:val="36"/>
         </w:rPr>
+        <w:t>Transform</w:t>
+      </w:r>
+    </w:p>
+    <w:p>
+      <w:pPr>
+        <w:pStyle w:val="ListParagraph"/>
+        <w:rPr>
+          <w:b/>
+          <w:bCs/>
+        </w:rPr>
+      </w:pPr>
+      <w:r>
+        <w:t>E</w:t>
+      </w:r>
+      <w:r>
+        <w:t xml:space="preserve">ach </w:t>
+      </w:r>
+      <w:r>
+        <w:t>csv file</w:t>
+      </w:r>
+      <w:r>
+        <w:t xml:space="preserve"> </w:t>
+      </w:r>
+      <w:r>
+        <w:t>was</w:t>
+      </w:r>
+      <w:r>
+        <w:t xml:space="preserve"> imported </w:t>
+      </w:r>
+      <w:r>
+        <w:t>into the Jupyter notebook</w:t>
+      </w:r>
+      <w:r>
+        <w:t xml:space="preserve"> as a separate file</w:t>
+      </w:r>
+      <w:r>
+        <w:t xml:space="preserve">. </w:t>
+      </w:r>
+      <w:r>
+        <w:t xml:space="preserve">Pandas </w:t>
+      </w:r>
+      <w:r>
+        <w:t>pd.</w:t>
+      </w:r>
+      <w:r>
+        <w:t>read</w:t>
+      </w:r>
+      <w:r>
+        <w:t xml:space="preserve">_csv was used to read each file. </w:t>
+      </w:r>
+      <w:r>
+        <w:t>One learning from this import</w:t>
+      </w:r>
+      <w:r>
+        <w:t xml:space="preserve"> was the</w:t>
+      </w:r>
+      <w:r>
+        <w:t xml:space="preserve"> realiz</w:t>
+      </w:r>
+      <w:r>
+        <w:t>ation</w:t>
+      </w:r>
+      <w:r>
+        <w:t xml:space="preserve"> that </w:t>
+      </w:r>
+      <w:r>
+        <w:t>columns names changed</w:t>
+      </w:r>
+      <w:r>
+        <w:t xml:space="preserve"> slightly with each year. </w:t>
+      </w:r>
+      <w:r>
+        <w:t>The column names were updated to</w:t>
+      </w:r>
+      <w:r>
+        <w:t xml:space="preserve"> match.</w:t>
+      </w:r>
+      <w:r>
+        <w:t xml:space="preserve"> This made it possible to merge </w:t>
+      </w:r>
+      <w:r>
+        <w:t>all</w:t>
+      </w:r>
+      <w:r>
+        <w:t xml:space="preserve"> the documents together into one data frame. </w:t>
+      </w:r>
+      <w:r>
+        <w:t xml:space="preserve"> </w:t>
+      </w:r>
+    </w:p>
+    <w:p>
+      <w:pPr>
+        <w:pStyle w:val="ListParagraph"/>
+      </w:pPr>
+      <w:r>
+        <w:lastRenderedPageBreak/>
+        <w:t xml:space="preserve">The </w:t>
+      </w:r>
+      <w:r>
+        <w:t xml:space="preserve">economic freedom data was </w:t>
+      </w:r>
+      <w:r>
+        <w:t xml:space="preserve">reduced by pulling in the columns that we found </w:t>
+      </w:r>
+      <w:r>
+        <w:t xml:space="preserve">matched our happiness data. </w:t>
+      </w:r>
+      <w:r>
+        <w:t xml:space="preserve">It </w:t>
+      </w:r>
+      <w:r>
+        <w:t>was merged</w:t>
+      </w:r>
+      <w:r>
+        <w:t xml:space="preserve"> with the </w:t>
+      </w:r>
+      <w:r>
+        <w:t>“Happiness Report”</w:t>
+      </w:r>
+      <w:r>
+        <w:t xml:space="preserve"> using pd.merge</w:t>
+      </w:r>
+      <w:r>
+        <w:t xml:space="preserve">. </w:t>
+      </w:r>
+    </w:p>
+    <w:p>
+      <w:pPr>
+        <w:pStyle w:val="ListParagraph"/>
+      </w:pPr>
+      <w:r>
+        <w:rPr>
+          <w:noProof/>
+        </w:rPr>
+        <w:drawing>
+          <wp:inline distT="0" distB="0" distL="0" distR="0" wp14:anchorId="1F212793" wp14:editId="3B96E5B2">
+            <wp:extent cx="3062288" cy="1018800"/>
+            <wp:effectExtent l="0" t="0" r="5080" b="0"/>
+            <wp:docPr id="4" name="Picture 4"/>
+            <wp:cNvGraphicFramePr>
+              <a:graphicFrameLocks xmlns:a="http://schemas.openxmlformats.org/drawingml/2006/main" noChangeAspect="1"/>
+            </wp:cNvGraphicFramePr>
+            <a:graphic xmlns:a="http://schemas.openxmlformats.org/drawingml/2006/main">
+              <a:graphicData uri="http://schemas.openxmlformats.org/drawingml/2006/picture">
+                <pic:pic xmlns:pic="http://schemas.openxmlformats.org/drawingml/2006/picture">
+                  <pic:nvPicPr>
+                    <pic:cNvPr id="1" name=""/>
+                    <pic:cNvPicPr/>
+                  </pic:nvPicPr>
+                  <pic:blipFill>
+                    <a:blip r:embed="rId22"/>
+                    <a:stretch>
+                      <a:fillRect/>
+                    </a:stretch>
+                  </pic:blipFill>
+                  <pic:spPr>
+                    <a:xfrm>
+                      <a:off x="0" y="0"/>
+                      <a:ext cx="3089663" cy="1027907"/>
+                    </a:xfrm>
+                    <a:prstGeom prst="rect">
+                      <a:avLst/>
+                    </a:prstGeom>
+                  </pic:spPr>
+                </pic:pic>
+              </a:graphicData>
+            </a:graphic>
+          </wp:inline>
+        </w:drawing>
+      </w:r>
+    </w:p>
+    <w:p>
+      <w:pPr>
+        <w:pStyle w:val="ListParagraph"/>
+      </w:pPr>
+      <w:r>
+        <w:t xml:space="preserve">Another variable that </w:t>
+      </w:r>
+      <w:r>
+        <w:t xml:space="preserve">was </w:t>
+      </w:r>
+      <w:r>
+        <w:t>explore</w:t>
+      </w:r>
+      <w:r>
+        <w:t>d</w:t>
+      </w:r>
+      <w:r>
+        <w:t xml:space="preserve"> was how the weather of each of the countries </w:t>
+      </w:r>
+      <w:r>
+        <w:t xml:space="preserve">in the </w:t>
+      </w:r>
+      <w:r>
+        <w:t xml:space="preserve">“Happiness Report” </w:t>
+      </w:r>
+      <w:r>
+        <w:t xml:space="preserve">affected the </w:t>
+      </w:r>
+      <w:r>
+        <w:t xml:space="preserve">overall </w:t>
+      </w:r>
+      <w:r>
+        <w:t>“Happiness Score”</w:t>
+      </w:r>
+      <w:r>
+        <w:t xml:space="preserve"> and the </w:t>
+      </w:r>
+      <w:r>
+        <w:t>overall score from the economic freedom data</w:t>
+      </w:r>
+      <w:r>
+        <w:t xml:space="preserve">. </w:t>
+      </w:r>
+      <w:r>
+        <w:t xml:space="preserve">The first step was </w:t>
+      </w:r>
+      <w:r>
+        <w:t xml:space="preserve">obtaining the capital city for each country. </w:t>
+      </w:r>
+      <w:r>
+        <w:t>A table was</w:t>
+      </w:r>
+      <w:r>
+        <w:t xml:space="preserve">  pulled in from </w:t>
+      </w:r>
+      <w:hyperlink r:id="rId23" w:history="1">
+        <w:r>
+          <w:rPr>
+            <w:rStyle w:val="Hyperlink"/>
+          </w:rPr>
+          <w:t>https://geographyfieldwork.com/WorldCapitalCities.htm</w:t>
+        </w:r>
+      </w:hyperlink>
+      <w:r>
+        <w:t xml:space="preserve"> that </w:t>
+      </w:r>
+      <w:r>
+        <w:t>provided</w:t>
+      </w:r>
+      <w:r>
+        <w:t xml:space="preserve"> the capital city of each country </w:t>
+      </w:r>
+      <w:r>
+        <w:t xml:space="preserve">in the </w:t>
+      </w:r>
+      <w:r>
+        <w:t>fo</w:t>
+      </w:r>
+      <w:r>
+        <w:t>r</w:t>
+      </w:r>
+      <w:r>
+        <w:t xml:space="preserve">m </w:t>
+      </w:r>
+      <w:r>
+        <w:t>of a</w:t>
+      </w:r>
+      <w:r>
+        <w:t xml:space="preserve"> </w:t>
+      </w:r>
+      <w:r>
+        <w:t>html table</w:t>
+      </w:r>
+      <w:r>
+        <w:t>. Th</w:t>
+      </w:r>
+      <w:r>
+        <w:t>e data was sorted by country then capital city</w:t>
+      </w:r>
+      <w:r>
+        <w:t xml:space="preserve">. </w:t>
+      </w:r>
+    </w:p>
+    <w:p>
+      <w:pPr>
+        <w:pStyle w:val="ListParagraph"/>
+      </w:pPr>
+      <w:r>
+        <w:rPr>
+          <w:noProof/>
+        </w:rPr>
+        <w:drawing>
+          <wp:inline distT="0" distB="0" distL="0" distR="0" wp14:anchorId="117C3897" wp14:editId="06E2C796">
+            <wp:extent cx="4229100" cy="2066205"/>
+            <wp:effectExtent l="0" t="0" r="0" b="0"/>
+            <wp:docPr id="5" name="Picture 5"/>
+            <wp:cNvGraphicFramePr>
+              <a:graphicFrameLocks xmlns:a="http://schemas.openxmlformats.org/drawingml/2006/main" noChangeAspect="1"/>
+            </wp:cNvGraphicFramePr>
+            <a:graphic xmlns:a="http://schemas.openxmlformats.org/drawingml/2006/main">
+              <a:graphicData uri="http://schemas.openxmlformats.org/drawingml/2006/picture">
+                <pic:pic xmlns:pic="http://schemas.openxmlformats.org/drawingml/2006/picture">
+                  <pic:nvPicPr>
+                    <pic:cNvPr id="1" name=""/>
+                    <pic:cNvPicPr/>
+                  </pic:nvPicPr>
+                  <pic:blipFill>
+                    <a:blip r:embed="rId24"/>
+                    <a:stretch>
+                      <a:fillRect/>
+                    </a:stretch>
+                  </pic:blipFill>
+                  <pic:spPr>
+                    <a:xfrm>
+                      <a:off x="0" y="0"/>
+                      <a:ext cx="4249813" cy="2076325"/>
+                    </a:xfrm>
+                    <a:prstGeom prst="rect">
+                      <a:avLst/>
+                    </a:prstGeom>
+                  </pic:spPr>
+                </pic:pic>
+              </a:graphicData>
+            </a:graphic>
+          </wp:inline>
+        </w:drawing>
+      </w:r>
+    </w:p>
+    <w:p>
+      <w:pPr>
+        <w:pStyle w:val="ListParagraph"/>
+      </w:pPr>
+      <w:r>
+        <w:t xml:space="preserve">Historical weather data was gathered from </w:t>
+      </w:r>
+      <w:hyperlink r:id="rId25" w:history="1">
+        <w:r>
+          <w:rPr>
+            <w:rStyle w:val="Hyperlink"/>
+          </w:rPr>
+          <w:t>https://openweathermap.org/api</w:t>
+        </w:r>
+      </w:hyperlink>
+      <w:r>
+        <w:t xml:space="preserve"> using an </w:t>
+      </w:r>
+      <w:r>
+        <w:t>api search. The data was merged into the Jupyter notebook</w:t>
+      </w:r>
+      <w:r>
+        <w:t>.</w:t>
+      </w:r>
+    </w:p>
+    <w:p>
+      <w:pPr>
+        <w:pStyle w:val="ListParagraph"/>
+      </w:pPr>
+      <w:r>
+        <w:rPr>
+          <w:noProof/>
+        </w:rPr>
+        <w:drawing>
+          <wp:inline distT="0" distB="0" distL="0" distR="0" wp14:anchorId="755D5CDB" wp14:editId="78E83EA6">
+            <wp:extent cx="4191000" cy="1846547"/>
+            <wp:effectExtent l="0" t="0" r="0" b="1905"/>
+            <wp:docPr id="6" name="Picture 6"/>
+            <wp:cNvGraphicFramePr>
+              <a:graphicFrameLocks xmlns:a="http://schemas.openxmlformats.org/drawingml/2006/main" noChangeAspect="1"/>
+            </wp:cNvGraphicFramePr>
+            <a:graphic xmlns:a="http://schemas.openxmlformats.org/drawingml/2006/main">
+              <a:graphicData uri="http://schemas.openxmlformats.org/drawingml/2006/picture">
+                <pic:pic xmlns:pic="http://schemas.openxmlformats.org/drawingml/2006/picture">
+                  <pic:nvPicPr>
+                    <pic:cNvPr id="1" name=""/>
+                    <pic:cNvPicPr/>
+                  </pic:nvPicPr>
+                  <pic:blipFill>
+                    <a:blip r:embed="rId26"/>
+                    <a:stretch>
+                      <a:fillRect/>
+                    </a:stretch>
+                  </pic:blipFill>
+                  <pic:spPr>
+                    <a:xfrm>
+                      <a:off x="0" y="0"/>
+                      <a:ext cx="4214907" cy="1857080"/>
+                    </a:xfrm>
+                    <a:prstGeom prst="rect">
+                      <a:avLst/>
+                    </a:prstGeom>
+                  </pic:spPr>
+                </pic:pic>
+              </a:graphicData>
+            </a:graphic>
+          </wp:inline>
+        </w:drawing>
+      </w:r>
+    </w:p>
+    <w:p>
+      <w:pPr>
+        <w:pStyle w:val="ListParagraph"/>
+      </w:pPr>
+      <w:r>
+        <w:t>T</w:t>
+      </w:r>
+      <w:r>
+        <w:t xml:space="preserve">he last two variables that </w:t>
+      </w:r>
+      <w:r>
+        <w:t xml:space="preserve">were brought into the database were the most beautiful city and country in the world. </w:t>
+      </w:r>
+    </w:p>
+    <w:p>
+      <w:pPr>
+        <w:pStyle w:val="ListParagraph"/>
+        <w:numPr>
+          <w:ilvl w:val="0"/>
+          <w:numId w:val="1"/>
+        </w:numPr>
+      </w:pPr>
+      <w:r>
+        <w:rPr>
+          <w:b/>
+          <w:bCs/>
+          <w:sz w:val="36"/>
+          <w:szCs w:val="36"/>
+        </w:rPr>
         <w:t>Load</w:t>
+      </w:r>
+    </w:p>
+    <w:p>
+      <w:pPr>
+        <w:pStyle w:val="ListParagraph"/>
+      </w:pPr>
+      <w:r>
+        <w:t xml:space="preserve">The last step was creating and loading everything into </w:t>
+      </w:r>
+      <w:r>
+        <w:t>PGAdmin and creating a SQL database.</w:t>
+      </w:r>
+    </w:p>
+    <w:p>
+      <w:pPr>
+        <w:pStyle w:val="ListParagraph"/>
+      </w:pPr>
+      <w:r>
+        <w:rPr>
+          <w:noProof/>
+        </w:rPr>
+        <w:lastRenderedPageBreak/>
+        <w:drawing>
+          <wp:inline distT="0" distB="0" distL="0" distR="0" wp14:anchorId="3058EB07" wp14:editId="0A35FF70">
+            <wp:extent cx="5591175" cy="3772251"/>
+            <wp:effectExtent l="0" t="0" r="0" b="0"/>
+            <wp:docPr id="12" name="Picture 12" descr="A screenshot of a computer&#10;&#10;Description automatically generated"/>
+            <wp:cNvGraphicFramePr>
+              <a:graphicFrameLocks xmlns:a="http://schemas.openxmlformats.org/drawingml/2006/main" noChangeAspect="1"/>
+            </wp:cNvGraphicFramePr>
+            <a:graphic xmlns:a="http://schemas.openxmlformats.org/drawingml/2006/main">
+              <a:graphicData uri="http://schemas.openxmlformats.org/drawingml/2006/picture">
+                <pic:pic xmlns:pic="http://schemas.openxmlformats.org/drawingml/2006/picture">
+                  <pic:nvPicPr>
+                    <pic:cNvPr id="12" name="QuickDBD-ETL Project 2.png"/>
+                    <pic:cNvPicPr/>
+                  </pic:nvPicPr>
+                  <pic:blipFill>
+                    <a:blip r:embed="rId27">
+                      <a:extLst>
+                        <a:ext uri="{28A0092B-C50C-407E-A947-70E740481C1C}">
+                          <a14:useLocalDpi xmlns:a14="http://schemas.microsoft.com/office/drawing/2010/main" val="0"/>
+                        </a:ext>
+                      </a:extLst>
+                    </a:blip>
+                    <a:stretch>
+                      <a:fillRect/>
+                    </a:stretch>
+                  </pic:blipFill>
+                  <pic:spPr>
+                    <a:xfrm>
+                      <a:off x="0" y="0"/>
+                      <a:ext cx="5610124" cy="3785035"/>
+                    </a:xfrm>
+                    <a:prstGeom prst="rect">
+                      <a:avLst/>
+                    </a:prstGeom>
+                  </pic:spPr>
+                </pic:pic>
+              </a:graphicData>
+            </a:graphic>
+          </wp:inline>
+        </w:drawing>
+      </w:r>
+    </w:p>
+    <w:p>
+      <w:pPr>
+        <w:pStyle w:val="ListParagraph"/>
+      </w:pPr>
+      <w:r>
+        <w:t>Quick</w:t>
+      </w:r>
+      <w:r>
+        <w:t>DBD would only allow 10 tables</w:t>
+      </w:r>
+      <w:r>
+        <w:t>.</w:t>
+      </w:r>
+    </w:p>
+    <w:p>
+      <w:pPr>
+        <w:pStyle w:val="ListParagraph"/>
+      </w:pPr>
+      <w:r>
+        <w:rPr>
+          <w:noProof/>
+        </w:rPr>
+        <w:lastRenderedPageBreak/>
+        <w:drawing>
+          <wp:inline distT="0" distB="0" distL="0" distR="0" wp14:anchorId="5C48F9FA" wp14:editId="44A33620">
+            <wp:extent cx="3257550" cy="4802941"/>
+            <wp:effectExtent l="0" t="0" r="0" b="0"/>
+            <wp:docPr id="13" name="Picture 13"/>
+            <wp:cNvGraphicFramePr>
+              <a:graphicFrameLocks xmlns:a="http://schemas.openxmlformats.org/drawingml/2006/main" noChangeAspect="1"/>
+            </wp:cNvGraphicFramePr>
+            <a:graphic xmlns:a="http://schemas.openxmlformats.org/drawingml/2006/main">
+              <a:graphicData uri="http://schemas.openxmlformats.org/drawingml/2006/picture">
+                <pic:pic xmlns:pic="http://schemas.openxmlformats.org/drawingml/2006/picture">
+                  <pic:nvPicPr>
+                    <pic:cNvPr id="1" name=""/>
+                    <pic:cNvPicPr/>
+                  </pic:nvPicPr>
+                  <pic:blipFill>
+                    <a:blip r:embed="rId28"/>
+                    <a:stretch>
+                      <a:fillRect/>
+                    </a:stretch>
+                  </pic:blipFill>
+                  <pic:spPr>
+                    <a:xfrm>
+                      <a:off x="0" y="0"/>
+                      <a:ext cx="3260979" cy="4807996"/>
+                    </a:xfrm>
+                    <a:prstGeom prst="rect">
+                      <a:avLst/>
+                    </a:prstGeom>
+                  </pic:spPr>
+                </pic:pic>
+              </a:graphicData>
+            </a:graphic>
+          </wp:inline>
+        </w:drawing>
       </w:r>
     </w:p>
     <w:p>
@@ -809,9 +1488,7 @@
           <w:szCs w:val="24"/>
         </w:rPr>
       </w:pPr>
-      <w:hyperlink r:id="rId15" w:history="1">
-        <w:proofErr w:type="spellStart"/>
-        <w:proofErr w:type="gramStart"/>
+      <w:hyperlink r:id="rId29" w:history="1">
         <w:r>
           <w:rPr>
             <w:rFonts w:ascii="Segoe UI" w:eastAsia="Times New Roman" w:hAnsi="Segoe UI" w:cs="Segoe UI"/>
@@ -822,8 +1499,6 @@
           </w:rPr>
           <w:t>data.world</w:t>
         </w:r>
-        <w:proofErr w:type="spellEnd"/>
-        <w:proofErr w:type="gramEnd"/>
       </w:hyperlink>
     </w:p>
     <w:p>
@@ -841,7 +1516,7 @@
           <w:szCs w:val="24"/>
         </w:rPr>
       </w:pPr>
-      <w:hyperlink r:id="rId16" w:history="1">
+      <w:hyperlink r:id="rId30" w:history="1">
         <w:r>
           <w:rPr>
             <w:rFonts w:ascii="Segoe UI" w:eastAsia="Times New Roman" w:hAnsi="Segoe UI" w:cs="Segoe UI"/>
@@ -922,6 +1597,7 @@
           <w:sz w:val="24"/>
           <w:szCs w:val="24"/>
         </w:rPr>
+        <w:lastRenderedPageBreak/>
         <w:t>Once you have identified your datasets, perform ETL on the data. Make sure to plan and document the following:</w:t>
       </w:r>
     </w:p>
@@ -972,27 +1648,7 @@
           <w:sz w:val="24"/>
           <w:szCs w:val="24"/>
         </w:rPr>
-        <w:t xml:space="preserve">The type of transformation needed for this data (cleaning, joining, filtering, aggregating, </w:t>
-      </w:r>
-      <w:proofErr w:type="spellStart"/>
-      <w:r>
-        <w:rPr>
-          <w:rFonts w:ascii="Segoe UI" w:eastAsia="Times New Roman" w:hAnsi="Segoe UI" w:cs="Segoe UI"/>
-          <w:color w:val="24292E"/>
-          <w:sz w:val="24"/>
-          <w:szCs w:val="24"/>
-        </w:rPr>
-        <w:t>etc</w:t>
-      </w:r>
-      <w:proofErr w:type="spellEnd"/>
-      <w:r>
-        <w:rPr>
-          <w:rFonts w:ascii="Segoe UI" w:eastAsia="Times New Roman" w:hAnsi="Segoe UI" w:cs="Segoe UI"/>
-          <w:color w:val="24292E"/>
-          <w:sz w:val="24"/>
-          <w:szCs w:val="24"/>
-        </w:rPr>
-        <w:t>).</w:t>
+        <w:t>The type of transformation needed for this data (cleaning, joining, filtering, aggregating, etc).</w:t>
       </w:r>
     </w:p>
     <w:p>
@@ -1092,7 +1748,6 @@
           <w:sz w:val="36"/>
           <w:szCs w:val="36"/>
         </w:rPr>
-        <w:lastRenderedPageBreak/>
         <w:t>Project Report</w:t>
       </w:r>
     </w:p>
@@ -1150,47 +1805,7 @@
           <w:sz w:val="24"/>
           <w:szCs w:val="24"/>
         </w:rPr>
-        <w:t xml:space="preserve">xtract: your original data sources and how the data was formatted (CSV, JSON, </w:t>
-      </w:r>
-      <w:proofErr w:type="spellStart"/>
-      <w:r>
-        <w:rPr>
-          <w:rFonts w:ascii="Segoe UI" w:eastAsia="Times New Roman" w:hAnsi="Segoe UI" w:cs="Segoe UI"/>
-          <w:color w:val="24292E"/>
-          <w:sz w:val="24"/>
-          <w:szCs w:val="24"/>
-        </w:rPr>
-        <w:t>pgAdmin</w:t>
-      </w:r>
-      <w:proofErr w:type="spellEnd"/>
-      <w:r>
-        <w:rPr>
-          <w:rFonts w:ascii="Segoe UI" w:eastAsia="Times New Roman" w:hAnsi="Segoe UI" w:cs="Segoe UI"/>
-          <w:color w:val="24292E"/>
-          <w:sz w:val="24"/>
-          <w:szCs w:val="24"/>
-        </w:rPr>
-        <w:t xml:space="preserve"> 4, </w:t>
-      </w:r>
-      <w:proofErr w:type="spellStart"/>
-      <w:r>
-        <w:rPr>
-          <w:rFonts w:ascii="Segoe UI" w:eastAsia="Times New Roman" w:hAnsi="Segoe UI" w:cs="Segoe UI"/>
-          <w:color w:val="24292E"/>
-          <w:sz w:val="24"/>
-          <w:szCs w:val="24"/>
-        </w:rPr>
-        <w:t>etc</w:t>
-      </w:r>
-      <w:proofErr w:type="spellEnd"/>
-      <w:r>
-        <w:rPr>
-          <w:rFonts w:ascii="Segoe UI" w:eastAsia="Times New Roman" w:hAnsi="Segoe UI" w:cs="Segoe UI"/>
-          <w:color w:val="24292E"/>
-          <w:sz w:val="24"/>
-          <w:szCs w:val="24"/>
-        </w:rPr>
-        <w:t>).</w:t>
+        <w:t>xtract: your original data sources and how the data was formatted (CSV, JSON, pgAdmin 4, etc).</w:t>
       </w:r>
     </w:p>
     <w:p>
@@ -1283,47 +1898,7 @@
           <w:sz w:val="24"/>
           <w:szCs w:val="24"/>
         </w:rPr>
-        <w:t xml:space="preserve">Please upload the report to </w:t>
-      </w:r>
-      <w:proofErr w:type="spellStart"/>
-      <w:r>
-        <w:rPr>
-          <w:rFonts w:ascii="Segoe UI" w:eastAsia="Times New Roman" w:hAnsi="Segoe UI" w:cs="Segoe UI"/>
-          <w:color w:val="24292E"/>
-          <w:sz w:val="24"/>
-          <w:szCs w:val="24"/>
-        </w:rPr>
-        <w:t>Github</w:t>
-      </w:r>
-      <w:proofErr w:type="spellEnd"/>
-      <w:r>
-        <w:rPr>
-          <w:rFonts w:ascii="Segoe UI" w:eastAsia="Times New Roman" w:hAnsi="Segoe UI" w:cs="Segoe UI"/>
-          <w:color w:val="24292E"/>
-          <w:sz w:val="24"/>
-          <w:szCs w:val="24"/>
-        </w:rPr>
-        <w:t xml:space="preserve"> and submit a link to </w:t>
-      </w:r>
-      <w:proofErr w:type="spellStart"/>
-      <w:r>
-        <w:rPr>
-          <w:rFonts w:ascii="Segoe UI" w:eastAsia="Times New Roman" w:hAnsi="Segoe UI" w:cs="Segoe UI"/>
-          <w:color w:val="24292E"/>
-          <w:sz w:val="24"/>
-          <w:szCs w:val="24"/>
-        </w:rPr>
-        <w:t>Bootcampspot</w:t>
-      </w:r>
-      <w:proofErr w:type="spellEnd"/>
-      <w:r>
-        <w:rPr>
-          <w:rFonts w:ascii="Segoe UI" w:eastAsia="Times New Roman" w:hAnsi="Segoe UI" w:cs="Segoe UI"/>
-          <w:color w:val="24292E"/>
-          <w:sz w:val="24"/>
-          <w:szCs w:val="24"/>
-        </w:rPr>
-        <w:t>.</w:t>
+        <w:t>Please upload the report to Github and submit a link to Bootcampspot.</w:t>
       </w:r>
     </w:p>
     <w:p>

</xml_diff>